<commit_message>
penambahan link di sebagian
</commit_message>
<xml_diff>
--- a/Hakim Asrori - Laporan Praktikum 1 - Internet of Things.docx
+++ b/Hakim Asrori - Laporan Praktikum 1 - Internet of Things.docx
@@ -682,8 +682,46 @@
               <w:rPr>
                 <w:lang w:val="en-US"/>
               </w:rPr>
-              <w:t>Ahmad Rifa’I, S. Tr.Kom, M. Tr.Kom</w:t>
+              <w:t xml:space="preserve">Ahmad </w:t>
             </w:r>
+            <w:proofErr w:type="spellStart"/>
+            <w:r>
+              <w:rPr>
+                <w:lang w:val="en-US"/>
+              </w:rPr>
+              <w:t>Rifa’I</w:t>
+            </w:r>
+            <w:proofErr w:type="spellEnd"/>
+            <w:r>
+              <w:rPr>
+                <w:lang w:val="en-US"/>
+              </w:rPr>
+              <w:t xml:space="preserve">, S. </w:t>
+            </w:r>
+            <w:proofErr w:type="spellStart"/>
+            <w:proofErr w:type="gramStart"/>
+            <w:r>
+              <w:rPr>
+                <w:lang w:val="en-US"/>
+              </w:rPr>
+              <w:t>Tr.Kom</w:t>
+            </w:r>
+            <w:proofErr w:type="spellEnd"/>
+            <w:proofErr w:type="gramEnd"/>
+            <w:r>
+              <w:rPr>
+                <w:lang w:val="en-US"/>
+              </w:rPr>
+              <w:t xml:space="preserve">, M. </w:t>
+            </w:r>
+            <w:proofErr w:type="spellStart"/>
+            <w:r>
+              <w:rPr>
+                <w:lang w:val="en-US"/>
+              </w:rPr>
+              <w:t>Tr.Kom</w:t>
+            </w:r>
+            <w:proofErr w:type="spellEnd"/>
           </w:p>
         </w:tc>
       </w:tr>
@@ -1018,6 +1056,7 @@
           <w:lang w:val="id-ID"/>
         </w:rPr>
       </w:pPr>
+      <w:proofErr w:type="spellStart"/>
       <w:r>
         <w:rPr>
           <w:bCs/>
@@ -1025,7 +1064,57 @@
           <w:szCs w:val="24"/>
           <w:lang w:val="en-US"/>
         </w:rPr>
-        <w:t>Sebutkan bidang/area penerapan IoT (Minimal 3)</w:t>
+        <w:t>Sebutkan</w:t>
+      </w:r>
+      <w:proofErr w:type="spellEnd"/>
+      <w:r>
+        <w:rPr>
+          <w:bCs/>
+          <w:sz w:val="24"/>
+          <w:szCs w:val="24"/>
+          <w:lang w:val="en-US"/>
+        </w:rPr>
+        <w:t xml:space="preserve"> </w:t>
+      </w:r>
+      <w:proofErr w:type="spellStart"/>
+      <w:r>
+        <w:rPr>
+          <w:bCs/>
+          <w:sz w:val="24"/>
+          <w:szCs w:val="24"/>
+          <w:lang w:val="en-US"/>
+        </w:rPr>
+        <w:t>bidang</w:t>
+      </w:r>
+      <w:proofErr w:type="spellEnd"/>
+      <w:r>
+        <w:rPr>
+          <w:bCs/>
+          <w:sz w:val="24"/>
+          <w:szCs w:val="24"/>
+          <w:lang w:val="en-US"/>
+        </w:rPr>
+        <w:t xml:space="preserve">/area </w:t>
+      </w:r>
+      <w:proofErr w:type="spellStart"/>
+      <w:r>
+        <w:rPr>
+          <w:bCs/>
+          <w:sz w:val="24"/>
+          <w:szCs w:val="24"/>
+          <w:lang w:val="en-US"/>
+        </w:rPr>
+        <w:t>penerapan</w:t>
+      </w:r>
+      <w:proofErr w:type="spellEnd"/>
+      <w:r>
+        <w:rPr>
+          <w:bCs/>
+          <w:sz w:val="24"/>
+          <w:szCs w:val="24"/>
+          <w:lang w:val="en-US"/>
+        </w:rPr>
+        <w:t xml:space="preserve"> IoT (Minimal 3)</w:t>
       </w:r>
       <w:r>
         <w:rPr>
@@ -1122,6 +1211,7 @@
           <w:lang w:val="id-ID"/>
         </w:rPr>
       </w:pPr>
+      <w:proofErr w:type="spellStart"/>
       <w:r>
         <w:rPr>
           <w:bCs/>
@@ -1129,7 +1219,197 @@
           <w:szCs w:val="24"/>
           <w:lang w:val="en-US"/>
         </w:rPr>
-        <w:t>Sebutkan dan jelaskan komponen yang ada didalam bidang tersebut (no. 1) (Sensor, Actuator) (Minimal 3), Sertakan juga link pembeliannya (Tokopedia, Shopee, BL, dll)</w:t>
+        <w:t>Sebutkan</w:t>
+      </w:r>
+      <w:proofErr w:type="spellEnd"/>
+      <w:r>
+        <w:rPr>
+          <w:bCs/>
+          <w:sz w:val="24"/>
+          <w:szCs w:val="24"/>
+          <w:lang w:val="en-US"/>
+        </w:rPr>
+        <w:t xml:space="preserve"> dan </w:t>
+      </w:r>
+      <w:proofErr w:type="spellStart"/>
+      <w:r>
+        <w:rPr>
+          <w:bCs/>
+          <w:sz w:val="24"/>
+          <w:szCs w:val="24"/>
+          <w:lang w:val="en-US"/>
+        </w:rPr>
+        <w:t>jelaskan</w:t>
+      </w:r>
+      <w:proofErr w:type="spellEnd"/>
+      <w:r>
+        <w:rPr>
+          <w:bCs/>
+          <w:sz w:val="24"/>
+          <w:szCs w:val="24"/>
+          <w:lang w:val="en-US"/>
+        </w:rPr>
+        <w:t xml:space="preserve"> </w:t>
+      </w:r>
+      <w:proofErr w:type="spellStart"/>
+      <w:r>
+        <w:rPr>
+          <w:bCs/>
+          <w:sz w:val="24"/>
+          <w:szCs w:val="24"/>
+          <w:lang w:val="en-US"/>
+        </w:rPr>
+        <w:t>komponen</w:t>
+      </w:r>
+      <w:proofErr w:type="spellEnd"/>
+      <w:r>
+        <w:rPr>
+          <w:bCs/>
+          <w:sz w:val="24"/>
+          <w:szCs w:val="24"/>
+          <w:lang w:val="en-US"/>
+        </w:rPr>
+        <w:t xml:space="preserve"> yang </w:t>
+      </w:r>
+      <w:proofErr w:type="spellStart"/>
+      <w:r>
+        <w:rPr>
+          <w:bCs/>
+          <w:sz w:val="24"/>
+          <w:szCs w:val="24"/>
+          <w:lang w:val="en-US"/>
+        </w:rPr>
+        <w:t>ada</w:t>
+      </w:r>
+      <w:proofErr w:type="spellEnd"/>
+      <w:r>
+        <w:rPr>
+          <w:bCs/>
+          <w:sz w:val="24"/>
+          <w:szCs w:val="24"/>
+          <w:lang w:val="en-US"/>
+        </w:rPr>
+        <w:t xml:space="preserve"> </w:t>
+      </w:r>
+      <w:proofErr w:type="spellStart"/>
+      <w:r>
+        <w:rPr>
+          <w:bCs/>
+          <w:sz w:val="24"/>
+          <w:szCs w:val="24"/>
+          <w:lang w:val="en-US"/>
+        </w:rPr>
+        <w:t>didalam</w:t>
+      </w:r>
+      <w:proofErr w:type="spellEnd"/>
+      <w:r>
+        <w:rPr>
+          <w:bCs/>
+          <w:sz w:val="24"/>
+          <w:szCs w:val="24"/>
+          <w:lang w:val="en-US"/>
+        </w:rPr>
+        <w:t xml:space="preserve"> </w:t>
+      </w:r>
+      <w:proofErr w:type="spellStart"/>
+      <w:r>
+        <w:rPr>
+          <w:bCs/>
+          <w:sz w:val="24"/>
+          <w:szCs w:val="24"/>
+          <w:lang w:val="en-US"/>
+        </w:rPr>
+        <w:t>bidang</w:t>
+      </w:r>
+      <w:proofErr w:type="spellEnd"/>
+      <w:r>
+        <w:rPr>
+          <w:bCs/>
+          <w:sz w:val="24"/>
+          <w:szCs w:val="24"/>
+          <w:lang w:val="en-US"/>
+        </w:rPr>
+        <w:t xml:space="preserve"> </w:t>
+      </w:r>
+      <w:proofErr w:type="spellStart"/>
+      <w:r>
+        <w:rPr>
+          <w:bCs/>
+          <w:sz w:val="24"/>
+          <w:szCs w:val="24"/>
+          <w:lang w:val="en-US"/>
+        </w:rPr>
+        <w:t>tersebut</w:t>
+      </w:r>
+      <w:proofErr w:type="spellEnd"/>
+      <w:r>
+        <w:rPr>
+          <w:bCs/>
+          <w:sz w:val="24"/>
+          <w:szCs w:val="24"/>
+          <w:lang w:val="en-US"/>
+        </w:rPr>
+        <w:t xml:space="preserve"> (no. 1) (Sensor, Actuator) (Minimal 3), </w:t>
+      </w:r>
+      <w:proofErr w:type="spellStart"/>
+      <w:r>
+        <w:rPr>
+          <w:bCs/>
+          <w:sz w:val="24"/>
+          <w:szCs w:val="24"/>
+          <w:lang w:val="en-US"/>
+        </w:rPr>
+        <w:t>Sertakan</w:t>
+      </w:r>
+      <w:proofErr w:type="spellEnd"/>
+      <w:r>
+        <w:rPr>
+          <w:bCs/>
+          <w:sz w:val="24"/>
+          <w:szCs w:val="24"/>
+          <w:lang w:val="en-US"/>
+        </w:rPr>
+        <w:t xml:space="preserve"> juga link </w:t>
+      </w:r>
+      <w:proofErr w:type="spellStart"/>
+      <w:r>
+        <w:rPr>
+          <w:bCs/>
+          <w:sz w:val="24"/>
+          <w:szCs w:val="24"/>
+          <w:lang w:val="en-US"/>
+        </w:rPr>
+        <w:t>pembeliannya</w:t>
+      </w:r>
+      <w:proofErr w:type="spellEnd"/>
+      <w:r>
+        <w:rPr>
+          <w:bCs/>
+          <w:sz w:val="24"/>
+          <w:szCs w:val="24"/>
+          <w:lang w:val="en-US"/>
+        </w:rPr>
+        <w:t xml:space="preserve"> (Tokopedia, Shopee, BL, </w:t>
+      </w:r>
+      <w:proofErr w:type="spellStart"/>
+      <w:r>
+        <w:rPr>
+          <w:bCs/>
+          <w:sz w:val="24"/>
+          <w:szCs w:val="24"/>
+          <w:lang w:val="en-US"/>
+        </w:rPr>
+        <w:t>dll</w:t>
+      </w:r>
+      <w:proofErr w:type="spellEnd"/>
+      <w:r>
+        <w:rPr>
+          <w:bCs/>
+          <w:sz w:val="24"/>
+          <w:szCs w:val="24"/>
+          <w:lang w:val="en-US"/>
+        </w:rPr>
+        <w:t>)</w:t>
       </w:r>
       <w:r>
         <w:rPr>
@@ -1159,7 +1439,55 @@
           <w:bCs/>
           <w:lang w:val="en-US"/>
         </w:rPr>
-        <w:t>- Organ Jantung atau Manusia,</w:t>
+        <w:t xml:space="preserve">- Organ </w:t>
+      </w:r>
+      <w:proofErr w:type="spellStart"/>
+      <w:r>
+        <w:rPr>
+          <w:bCs/>
+          <w:lang w:val="en-US"/>
+        </w:rPr>
+        <w:t>Jantung</w:t>
+      </w:r>
+      <w:proofErr w:type="spellEnd"/>
+      <w:r>
+        <w:rPr>
+          <w:bCs/>
+          <w:lang w:val="en-US"/>
+        </w:rPr>
+        <w:t xml:space="preserve"> </w:t>
+      </w:r>
+      <w:proofErr w:type="spellStart"/>
+      <w:r>
+        <w:rPr>
+          <w:bCs/>
+          <w:lang w:val="en-US"/>
+        </w:rPr>
+        <w:t>atau</w:t>
+      </w:r>
+      <w:proofErr w:type="spellEnd"/>
+      <w:r>
+        <w:rPr>
+          <w:bCs/>
+          <w:lang w:val="en-US"/>
+        </w:rPr>
+        <w:t xml:space="preserve"> </w:t>
+      </w:r>
+      <w:proofErr w:type="spellStart"/>
+      <w:r>
+        <w:rPr>
+          <w:bCs/>
+          <w:lang w:val="en-US"/>
+        </w:rPr>
+        <w:t>Manusia</w:t>
+      </w:r>
+      <w:proofErr w:type="spellEnd"/>
+      <w:r>
+        <w:rPr>
+          <w:bCs/>
+          <w:lang w:val="en-US"/>
+        </w:rPr>
+        <w:t>,</w:t>
       </w:r>
     </w:p>
     <w:p>
@@ -1171,23 +1499,108 @@
         </w:numPr>
         <w:ind w:left="1276" w:hanging="142"/>
         <w:rPr>
-          <w:bCs/>
+          <w:b/>
           <w:lang w:val="id-ID"/>
         </w:rPr>
       </w:pPr>
       <w:r>
         <w:rPr>
-          <w:bCs/>
+          <w:b/>
           <w:lang w:val="id-ID"/>
         </w:rPr>
         <w:t>Easy Pulse Plugin Heart Rate Sensor</w:t>
       </w:r>
       <w:r>
         <w:rPr>
-          <w:bCs/>
-          <w:lang w:val="en-US"/>
-        </w:rPr>
-        <w:t xml:space="preserve"> sebagai sensor pendeteksi detak jantung,</w:t>
+          <w:b/>
+          <w:lang w:val="en-US"/>
+        </w:rPr>
+        <w:t xml:space="preserve"> </w:t>
+      </w:r>
+      <w:proofErr w:type="spellStart"/>
+      <w:r>
+        <w:rPr>
+          <w:b/>
+          <w:lang w:val="en-US"/>
+        </w:rPr>
+        <w:t>sebagai</w:t>
+      </w:r>
+      <w:proofErr w:type="spellEnd"/>
+      <w:r>
+        <w:rPr>
+          <w:b/>
+          <w:lang w:val="en-US"/>
+        </w:rPr>
+        <w:t xml:space="preserve"> sensor </w:t>
+      </w:r>
+      <w:proofErr w:type="spellStart"/>
+      <w:r>
+        <w:rPr>
+          <w:b/>
+          <w:lang w:val="en-US"/>
+        </w:rPr>
+        <w:t>pendeteksi</w:t>
+      </w:r>
+      <w:proofErr w:type="spellEnd"/>
+      <w:r>
+        <w:rPr>
+          <w:b/>
+          <w:lang w:val="en-US"/>
+        </w:rPr>
+        <w:t xml:space="preserve"> </w:t>
+      </w:r>
+      <w:proofErr w:type="spellStart"/>
+      <w:r>
+        <w:rPr>
+          <w:b/>
+          <w:lang w:val="en-US"/>
+        </w:rPr>
+        <w:t>detak</w:t>
+      </w:r>
+      <w:proofErr w:type="spellEnd"/>
+      <w:r>
+        <w:rPr>
+          <w:b/>
+          <w:lang w:val="en-US"/>
+        </w:rPr>
+        <w:t xml:space="preserve"> </w:t>
+      </w:r>
+      <w:proofErr w:type="spellStart"/>
+      <w:r>
+        <w:rPr>
+          <w:b/>
+          <w:lang w:val="en-US"/>
+        </w:rPr>
+        <w:t>jantung</w:t>
+      </w:r>
+      <w:proofErr w:type="spellEnd"/>
+      <w:r>
+        <w:rPr>
+          <w:b/>
+          <w:lang w:val="en-US"/>
+        </w:rPr>
+        <w:t xml:space="preserve"> (</w:t>
+      </w:r>
+      <w:r>
+        <w:rPr>
+          <w:b/>
+          <w:lang w:val="en-US"/>
+        </w:rPr>
+        <w:t>https://shopee.co.id/Sensor-deteksi-Detak-Jantung-pulse-sensor-untuk-Arduino-i.27860486.6210597825</w:t>
+      </w:r>
+      <w:r>
+        <w:rPr>
+          <w:b/>
+          <w:lang w:val="en-US"/>
+        </w:rPr>
+        <w:t>)</w:t>
+      </w:r>
+      <w:r>
+        <w:rPr>
+          <w:b/>
+          <w:lang w:val="en-US"/>
+        </w:rPr>
+        <w:t>,</w:t>
       </w:r>
     </w:p>
     <w:p>
@@ -1203,12 +1616,181 @@
           <w:lang w:val="id-ID"/>
         </w:rPr>
       </w:pPr>
-      <w:r>
-        <w:rPr>
-          <w:bCs/>
-          <w:lang w:val="en-US"/>
-        </w:rPr>
-        <w:t>Sistem Pakar adalah sebuah program komputer yang mengandung pengetahuan 1 atau lebih pakar manusia.</w:t>
+      <w:proofErr w:type="spellStart"/>
+      <w:r>
+        <w:rPr>
+          <w:bCs/>
+          <w:lang w:val="en-US"/>
+        </w:rPr>
+        <w:t>Sistem</w:t>
+      </w:r>
+      <w:proofErr w:type="spellEnd"/>
+      <w:r>
+        <w:rPr>
+          <w:bCs/>
+          <w:lang w:val="en-US"/>
+        </w:rPr>
+        <w:t xml:space="preserve"> </w:t>
+      </w:r>
+      <w:proofErr w:type="spellStart"/>
+      <w:r>
+        <w:rPr>
+          <w:bCs/>
+          <w:lang w:val="en-US"/>
+        </w:rPr>
+        <w:t>Pakar</w:t>
+      </w:r>
+      <w:proofErr w:type="spellEnd"/>
+      <w:r>
+        <w:rPr>
+          <w:bCs/>
+          <w:lang w:val="en-US"/>
+        </w:rPr>
+        <w:t xml:space="preserve"> </w:t>
+      </w:r>
+      <w:proofErr w:type="spellStart"/>
+      <w:r>
+        <w:rPr>
+          <w:bCs/>
+          <w:lang w:val="en-US"/>
+        </w:rPr>
+        <w:t>adalah</w:t>
+      </w:r>
+      <w:proofErr w:type="spellEnd"/>
+      <w:r>
+        <w:rPr>
+          <w:bCs/>
+          <w:lang w:val="en-US"/>
+        </w:rPr>
+        <w:t xml:space="preserve"> </w:t>
+      </w:r>
+      <w:proofErr w:type="spellStart"/>
+      <w:r>
+        <w:rPr>
+          <w:bCs/>
+          <w:lang w:val="en-US"/>
+        </w:rPr>
+        <w:t>sebuah</w:t>
+      </w:r>
+      <w:proofErr w:type="spellEnd"/>
+      <w:r>
+        <w:rPr>
+          <w:bCs/>
+          <w:lang w:val="en-US"/>
+        </w:rPr>
+        <w:t xml:space="preserve"> program </w:t>
+      </w:r>
+      <w:proofErr w:type="spellStart"/>
+      <w:r>
+        <w:rPr>
+          <w:bCs/>
+          <w:lang w:val="en-US"/>
+        </w:rPr>
+        <w:t>komputer</w:t>
+      </w:r>
+      <w:proofErr w:type="spellEnd"/>
+      <w:r>
+        <w:rPr>
+          <w:bCs/>
+          <w:lang w:val="en-US"/>
+        </w:rPr>
+        <w:t xml:space="preserve"> yang </w:t>
+      </w:r>
+      <w:proofErr w:type="spellStart"/>
+      <w:r>
+        <w:rPr>
+          <w:bCs/>
+          <w:lang w:val="en-US"/>
+        </w:rPr>
+        <w:t>mengandung</w:t>
+      </w:r>
+      <w:proofErr w:type="spellEnd"/>
+      <w:r>
+        <w:rPr>
+          <w:bCs/>
+          <w:lang w:val="en-US"/>
+        </w:rPr>
+        <w:t xml:space="preserve"> </w:t>
+      </w:r>
+      <w:proofErr w:type="spellStart"/>
+      <w:r>
+        <w:rPr>
+          <w:bCs/>
+          <w:lang w:val="en-US"/>
+        </w:rPr>
+        <w:t>pengetahuan</w:t>
+      </w:r>
+      <w:proofErr w:type="spellEnd"/>
+      <w:r>
+        <w:rPr>
+          <w:bCs/>
+          <w:lang w:val="en-US"/>
+        </w:rPr>
+        <w:t xml:space="preserve"> 1 </w:t>
+      </w:r>
+      <w:proofErr w:type="spellStart"/>
+      <w:r>
+        <w:rPr>
+          <w:bCs/>
+          <w:lang w:val="en-US"/>
+        </w:rPr>
+        <w:t>atau</w:t>
+      </w:r>
+      <w:proofErr w:type="spellEnd"/>
+      <w:r>
+        <w:rPr>
+          <w:bCs/>
+          <w:lang w:val="en-US"/>
+        </w:rPr>
+        <w:t xml:space="preserve"> </w:t>
+      </w:r>
+      <w:proofErr w:type="spellStart"/>
+      <w:r>
+        <w:rPr>
+          <w:bCs/>
+          <w:lang w:val="en-US"/>
+        </w:rPr>
+        <w:t>lebih</w:t>
+      </w:r>
+      <w:proofErr w:type="spellEnd"/>
+      <w:r>
+        <w:rPr>
+          <w:bCs/>
+          <w:lang w:val="en-US"/>
+        </w:rPr>
+        <w:t xml:space="preserve"> </w:t>
+      </w:r>
+      <w:proofErr w:type="spellStart"/>
+      <w:r>
+        <w:rPr>
+          <w:bCs/>
+          <w:lang w:val="en-US"/>
+        </w:rPr>
+        <w:t>pakar</w:t>
+      </w:r>
+      <w:proofErr w:type="spellEnd"/>
+      <w:r>
+        <w:rPr>
+          <w:bCs/>
+          <w:lang w:val="en-US"/>
+        </w:rPr>
+        <w:t xml:space="preserve"> </w:t>
+      </w:r>
+      <w:proofErr w:type="spellStart"/>
+      <w:r>
+        <w:rPr>
+          <w:bCs/>
+          <w:lang w:val="en-US"/>
+        </w:rPr>
+        <w:t>manusia</w:t>
+      </w:r>
+      <w:proofErr w:type="spellEnd"/>
+      <w:r>
+        <w:rPr>
+          <w:bCs/>
+          <w:lang w:val="en-US"/>
+        </w:rPr>
+        <w:t>.</w:t>
       </w:r>
     </w:p>
     <w:p>
@@ -1264,8 +1846,81 @@
           <w:bCs/>
           <w:lang w:val="en-US"/>
         </w:rPr>
-        <w:t>erver, digunakan untuk menampilkan hasil pendeteksian</w:t>
-      </w:r>
+        <w:t xml:space="preserve">erver, </w:t>
+      </w:r>
+      <w:proofErr w:type="spellStart"/>
+      <w:r>
+        <w:rPr>
+          <w:bCs/>
+          <w:lang w:val="en-US"/>
+        </w:rPr>
+        <w:t>digunakan</w:t>
+      </w:r>
+      <w:proofErr w:type="spellEnd"/>
+      <w:r>
+        <w:rPr>
+          <w:bCs/>
+          <w:lang w:val="en-US"/>
+        </w:rPr>
+        <w:t xml:space="preserve"> </w:t>
+      </w:r>
+      <w:proofErr w:type="spellStart"/>
+      <w:r>
+        <w:rPr>
+          <w:bCs/>
+          <w:lang w:val="en-US"/>
+        </w:rPr>
+        <w:t>untuk</w:t>
+      </w:r>
+      <w:proofErr w:type="spellEnd"/>
+      <w:r>
+        <w:rPr>
+          <w:bCs/>
+          <w:lang w:val="en-US"/>
+        </w:rPr>
+        <w:t xml:space="preserve"> </w:t>
+      </w:r>
+      <w:proofErr w:type="spellStart"/>
+      <w:r>
+        <w:rPr>
+          <w:bCs/>
+          <w:lang w:val="en-US"/>
+        </w:rPr>
+        <w:t>menampilkan</w:t>
+      </w:r>
+      <w:proofErr w:type="spellEnd"/>
+      <w:r>
+        <w:rPr>
+          <w:bCs/>
+          <w:lang w:val="en-US"/>
+        </w:rPr>
+        <w:t xml:space="preserve"> </w:t>
+      </w:r>
+      <w:proofErr w:type="spellStart"/>
+      <w:r>
+        <w:rPr>
+          <w:bCs/>
+          <w:lang w:val="en-US"/>
+        </w:rPr>
+        <w:t>hasil</w:t>
+      </w:r>
+      <w:proofErr w:type="spellEnd"/>
+      <w:r>
+        <w:rPr>
+          <w:bCs/>
+          <w:lang w:val="en-US"/>
+        </w:rPr>
+        <w:t xml:space="preserve"> </w:t>
+      </w:r>
+      <w:proofErr w:type="spellStart"/>
+      <w:r>
+        <w:rPr>
+          <w:bCs/>
+          <w:lang w:val="en-US"/>
+        </w:rPr>
+        <w:t>pendeteksian</w:t>
+      </w:r>
+      <w:proofErr w:type="spellEnd"/>
     </w:p>
     <w:p>
       <w:pPr>
@@ -1285,7 +1940,39 @@
           <w:bCs/>
           <w:lang w:val="en-US"/>
         </w:rPr>
-        <w:t xml:space="preserve">Nilai BPM, sebagai penanda </w:t>
+        <w:t xml:space="preserve">Nilai BPM, </w:t>
+      </w:r>
+      <w:proofErr w:type="spellStart"/>
+      <w:r>
+        <w:rPr>
+          <w:bCs/>
+          <w:lang w:val="en-US"/>
+        </w:rPr>
+        <w:t>sebagai</w:t>
+      </w:r>
+      <w:proofErr w:type="spellEnd"/>
+      <w:r>
+        <w:rPr>
+          <w:bCs/>
+          <w:lang w:val="en-US"/>
+        </w:rPr>
+        <w:t xml:space="preserve"> </w:t>
+      </w:r>
+      <w:proofErr w:type="spellStart"/>
+      <w:r>
+        <w:rPr>
+          <w:bCs/>
+          <w:lang w:val="en-US"/>
+        </w:rPr>
+        <w:t>penanda</w:t>
+      </w:r>
+      <w:proofErr w:type="spellEnd"/>
+      <w:r>
+        <w:rPr>
+          <w:bCs/>
+          <w:lang w:val="en-US"/>
+        </w:rPr>
+        <w:t xml:space="preserve"> </w:t>
       </w:r>
       <w:r>
         <w:t>Nilai BPM manusia normal berkisar antara 60-100BPM</w:t>
@@ -1341,23 +2028,110 @@
         </w:numPr>
         <w:ind w:left="1276" w:hanging="142"/>
         <w:rPr>
-          <w:bCs/>
-          <w:lang w:val="en-US"/>
-        </w:rPr>
-      </w:pPr>
-      <w:r>
-        <w:rPr>
-          <w:bCs/>
-          <w:lang w:val="en-US"/>
-        </w:rPr>
-        <w:t>Sensor Ultrasonik HCSR04</w:t>
-      </w:r>
-      <w:r>
-        <w:rPr>
-          <w:bCs/>
-          <w:lang w:val="en-US"/>
-        </w:rPr>
-        <w:t>, sebagai sensor untuk mengatur jarak</w:t>
+          <w:b/>
+          <w:lang w:val="en-US"/>
+        </w:rPr>
+      </w:pPr>
+      <w:r>
+        <w:rPr>
+          <w:b/>
+          <w:lang w:val="en-US"/>
+        </w:rPr>
+        <w:t xml:space="preserve">Sensor </w:t>
+      </w:r>
+      <w:proofErr w:type="spellStart"/>
+      <w:r>
+        <w:rPr>
+          <w:b/>
+          <w:lang w:val="en-US"/>
+        </w:rPr>
+        <w:t>Ultrasonik</w:t>
+      </w:r>
+      <w:proofErr w:type="spellEnd"/>
+      <w:r>
+        <w:rPr>
+          <w:b/>
+          <w:lang w:val="en-US"/>
+        </w:rPr>
+        <w:t xml:space="preserve"> HCSR04, </w:t>
+      </w:r>
+      <w:proofErr w:type="spellStart"/>
+      <w:r>
+        <w:rPr>
+          <w:b/>
+          <w:lang w:val="en-US"/>
+        </w:rPr>
+        <w:t>sebagai</w:t>
+      </w:r>
+      <w:proofErr w:type="spellEnd"/>
+      <w:r>
+        <w:rPr>
+          <w:b/>
+          <w:lang w:val="en-US"/>
+        </w:rPr>
+        <w:t xml:space="preserve"> sensor </w:t>
+      </w:r>
+      <w:proofErr w:type="spellStart"/>
+      <w:r>
+        <w:rPr>
+          <w:b/>
+          <w:lang w:val="en-US"/>
+        </w:rPr>
+        <w:t>untuk</w:t>
+      </w:r>
+      <w:proofErr w:type="spellEnd"/>
+      <w:r>
+        <w:rPr>
+          <w:b/>
+          <w:lang w:val="en-US"/>
+        </w:rPr>
+        <w:t xml:space="preserve"> </w:t>
+      </w:r>
+      <w:proofErr w:type="spellStart"/>
+      <w:r>
+        <w:rPr>
+          <w:b/>
+          <w:lang w:val="en-US"/>
+        </w:rPr>
+        <w:t>mengatur</w:t>
+      </w:r>
+      <w:proofErr w:type="spellEnd"/>
+      <w:r>
+        <w:rPr>
+          <w:b/>
+          <w:lang w:val="en-US"/>
+        </w:rPr>
+        <w:t xml:space="preserve"> </w:t>
+      </w:r>
+      <w:proofErr w:type="spellStart"/>
+      <w:r>
+        <w:rPr>
+          <w:b/>
+          <w:lang w:val="en-US"/>
+        </w:rPr>
+        <w:t>jarak</w:t>
+      </w:r>
+      <w:proofErr w:type="spellEnd"/>
+      <w:r>
+        <w:rPr>
+          <w:b/>
+          <w:lang w:val="en-US"/>
+        </w:rPr>
+        <w:t xml:space="preserve"> (</w:t>
+      </w:r>
+      <w:r>
+        <w:rPr>
+          <w:b/>
+          <w:lang w:val="en-US"/>
+        </w:rPr>
+        <w:t>https://shopee.co.id/Modul-HC-SR04-Sensor-Jarak-Ultrasonik-Wave-SR04-Ultrasonic-Module-Arduino-i.40647041.2108828616</w:t>
+      </w:r>
+      <w:r>
+        <w:rPr>
+          <w:b/>
+          <w:lang w:val="en-US"/>
+        </w:rPr>
+        <w:t>),</w:t>
       </w:r>
     </w:p>
     <w:p>
@@ -1369,23 +2143,62 @@
         </w:numPr>
         <w:ind w:left="1276" w:hanging="142"/>
         <w:rPr>
-          <w:bCs/>
-          <w:lang w:val="en-US"/>
-        </w:rPr>
-      </w:pPr>
-      <w:r>
-        <w:rPr>
-          <w:bCs/>
-          <w:lang w:val="en-US"/>
-        </w:rPr>
-        <w:t>Servo MG90s</w:t>
-      </w:r>
-      <w:r>
-        <w:rPr>
-          <w:bCs/>
-          <w:lang w:val="en-US"/>
-        </w:rPr>
-        <w:t>, sebagai penggerak</w:t>
+          <w:b/>
+          <w:lang w:val="en-US"/>
+        </w:rPr>
+      </w:pPr>
+      <w:r>
+        <w:rPr>
+          <w:b/>
+          <w:lang w:val="en-US"/>
+        </w:rPr>
+        <w:t xml:space="preserve">Servo MG90s, </w:t>
+      </w:r>
+      <w:proofErr w:type="spellStart"/>
+      <w:r>
+        <w:rPr>
+          <w:b/>
+          <w:lang w:val="en-US"/>
+        </w:rPr>
+        <w:t>sebagai</w:t>
+      </w:r>
+      <w:proofErr w:type="spellEnd"/>
+      <w:r>
+        <w:rPr>
+          <w:b/>
+          <w:lang w:val="en-US"/>
+        </w:rPr>
+        <w:t xml:space="preserve"> </w:t>
+      </w:r>
+      <w:proofErr w:type="spellStart"/>
+      <w:r>
+        <w:rPr>
+          <w:b/>
+          <w:lang w:val="en-US"/>
+        </w:rPr>
+        <w:t>penggerak</w:t>
+      </w:r>
+      <w:proofErr w:type="spellEnd"/>
+      <w:r>
+        <w:rPr>
+          <w:b/>
+          <w:lang w:val="en-US"/>
+        </w:rPr>
+        <w:t xml:space="preserve"> (</w:t>
+      </w:r>
+      <w:r>
+        <w:rPr>
+          <w:b/>
+          <w:lang w:val="en-US"/>
+        </w:rPr>
+        <w:t>https://shopee.co.id/TOWERPRO-MOTOR-SERVO-SG90-SG-90-9G-i.62956347.7711318431</w:t>
+      </w:r>
+      <w:r>
+        <w:rPr>
+          <w:b/>
+          <w:lang w:val="en-US"/>
+        </w:rPr>
+        <w:t>)</w:t>
       </w:r>
     </w:p>
     <w:p>
@@ -1476,8 +2289,33 @@
           <w:bCs/>
           <w:lang w:val="en-US"/>
         </w:rPr>
-        <w:t>Breadboard, sebagai penghubung</w:t>
-      </w:r>
+        <w:t xml:space="preserve">Breadboard, </w:t>
+      </w:r>
+      <w:proofErr w:type="spellStart"/>
+      <w:r>
+        <w:rPr>
+          <w:bCs/>
+          <w:lang w:val="en-US"/>
+        </w:rPr>
+        <w:t>sebagai</w:t>
+      </w:r>
+      <w:proofErr w:type="spellEnd"/>
+      <w:r>
+        <w:rPr>
+          <w:bCs/>
+          <w:lang w:val="en-US"/>
+        </w:rPr>
+        <w:t xml:space="preserve"> </w:t>
+      </w:r>
+      <w:proofErr w:type="spellStart"/>
+      <w:r>
+        <w:rPr>
+          <w:bCs/>
+          <w:lang w:val="en-US"/>
+        </w:rPr>
+        <w:t>penghubung</w:t>
+      </w:r>
+      <w:proofErr w:type="spellEnd"/>
     </w:p>
     <w:p>
       <w:pPr>
@@ -1518,8 +2356,65 @@
           <w:bCs/>
           <w:lang w:val="en-US"/>
         </w:rPr>
-        <w:t>, sebagai indicator on off atau buka tutup</w:t>
-      </w:r>
+        <w:t xml:space="preserve">, </w:t>
+      </w:r>
+      <w:proofErr w:type="spellStart"/>
+      <w:r>
+        <w:rPr>
+          <w:bCs/>
+          <w:lang w:val="en-US"/>
+        </w:rPr>
+        <w:t>sebagai</w:t>
+      </w:r>
+      <w:proofErr w:type="spellEnd"/>
+      <w:r>
+        <w:rPr>
+          <w:bCs/>
+          <w:lang w:val="en-US"/>
+        </w:rPr>
+        <w:t xml:space="preserve"> indicator on off </w:t>
+      </w:r>
+      <w:proofErr w:type="spellStart"/>
+      <w:r>
+        <w:rPr>
+          <w:bCs/>
+          <w:lang w:val="en-US"/>
+        </w:rPr>
+        <w:t>atau</w:t>
+      </w:r>
+      <w:proofErr w:type="spellEnd"/>
+      <w:r>
+        <w:rPr>
+          <w:bCs/>
+          <w:lang w:val="en-US"/>
+        </w:rPr>
+        <w:t xml:space="preserve"> </w:t>
+      </w:r>
+      <w:proofErr w:type="spellStart"/>
+      <w:r>
+        <w:rPr>
+          <w:bCs/>
+          <w:lang w:val="en-US"/>
+        </w:rPr>
+        <w:t>buka</w:t>
+      </w:r>
+      <w:proofErr w:type="spellEnd"/>
+      <w:r>
+        <w:rPr>
+          <w:bCs/>
+          <w:lang w:val="en-US"/>
+        </w:rPr>
+        <w:t xml:space="preserve"> </w:t>
+      </w:r>
+      <w:proofErr w:type="spellStart"/>
+      <w:r>
+        <w:rPr>
+          <w:bCs/>
+          <w:lang w:val="en-US"/>
+        </w:rPr>
+        <w:t>tutup</w:t>
+      </w:r>
+      <w:proofErr w:type="spellEnd"/>
     </w:p>
     <w:p>
       <w:pPr>
@@ -1546,8 +2441,65 @@
           <w:bCs/>
           <w:lang w:val="en-US"/>
         </w:rPr>
-        <w:t>, sebagai penahan tegangan dan arus</w:t>
-      </w:r>
+        <w:t xml:space="preserve">, </w:t>
+      </w:r>
+      <w:proofErr w:type="spellStart"/>
+      <w:r>
+        <w:rPr>
+          <w:bCs/>
+          <w:lang w:val="en-US"/>
+        </w:rPr>
+        <w:t>sebagai</w:t>
+      </w:r>
+      <w:proofErr w:type="spellEnd"/>
+      <w:r>
+        <w:rPr>
+          <w:bCs/>
+          <w:lang w:val="en-US"/>
+        </w:rPr>
+        <w:t xml:space="preserve"> </w:t>
+      </w:r>
+      <w:proofErr w:type="spellStart"/>
+      <w:r>
+        <w:rPr>
+          <w:bCs/>
+          <w:lang w:val="en-US"/>
+        </w:rPr>
+        <w:t>penahan</w:t>
+      </w:r>
+      <w:proofErr w:type="spellEnd"/>
+      <w:r>
+        <w:rPr>
+          <w:bCs/>
+          <w:lang w:val="en-US"/>
+        </w:rPr>
+        <w:t xml:space="preserve"> </w:t>
+      </w:r>
+      <w:proofErr w:type="spellStart"/>
+      <w:r>
+        <w:rPr>
+          <w:bCs/>
+          <w:lang w:val="en-US"/>
+        </w:rPr>
+        <w:t>tegangan</w:t>
+      </w:r>
+      <w:proofErr w:type="spellEnd"/>
+      <w:r>
+        <w:rPr>
+          <w:bCs/>
+          <w:lang w:val="en-US"/>
+        </w:rPr>
+        <w:t xml:space="preserve"> dan </w:t>
+      </w:r>
+      <w:proofErr w:type="spellStart"/>
+      <w:r>
+        <w:rPr>
+          <w:bCs/>
+          <w:lang w:val="en-US"/>
+        </w:rPr>
+        <w:t>arus</w:t>
+      </w:r>
+      <w:proofErr w:type="spellEnd"/>
     </w:p>
     <w:p>
       <w:pPr>
@@ -1581,8 +2533,17 @@
           <w:bCs/>
           <w:lang w:val="en-US"/>
         </w:rPr>
-        <w:t>, sensor cahaya</w:t>
-      </w:r>
+        <w:t xml:space="preserve">, sensor </w:t>
+      </w:r>
+      <w:proofErr w:type="spellStart"/>
+      <w:r>
+        <w:rPr>
+          <w:bCs/>
+          <w:lang w:val="en-US"/>
+        </w:rPr>
+        <w:t>cahaya</w:t>
+      </w:r>
+      <w:proofErr w:type="spellEnd"/>
     </w:p>
     <w:p>
       <w:pPr>
@@ -1644,7 +2605,23 @@
           <w:bCs/>
           <w:lang w:val="en-US"/>
         </w:rPr>
-        <w:t>Wireless Esp 8266</w:t>
+        <w:t xml:space="preserve">Wireless </w:t>
+      </w:r>
+      <w:proofErr w:type="spellStart"/>
+      <w:r>
+        <w:rPr>
+          <w:bCs/>
+          <w:lang w:val="en-US"/>
+        </w:rPr>
+        <w:t>Esp</w:t>
+      </w:r>
+      <w:proofErr w:type="spellEnd"/>
+      <w:r>
+        <w:rPr>
+          <w:bCs/>
+          <w:lang w:val="en-US"/>
+        </w:rPr>
+        <w:t xml:space="preserve"> 8266</w:t>
       </w:r>
     </w:p>
     <w:p>
@@ -1724,6 +2701,7 @@
           <w:lang w:val="en-US"/>
         </w:rPr>
       </w:pPr>
+      <w:proofErr w:type="spellStart"/>
       <w:r>
         <w:rPr>
           <w:bCs/>
@@ -1731,8 +2709,9 @@
           <w:szCs w:val="24"/>
           <w:lang w:val="en-US"/>
         </w:rPr>
-        <w:t>Jelaskan cara penerapannya/konsep komunikasinya antara sensor dan actuator tersebut. (</w:t>
-      </w:r>
+        <w:t>Jelaskan</w:t>
+      </w:r>
+      <w:proofErr w:type="spellEnd"/>
       <w:r>
         <w:rPr>
           <w:bCs/>
@@ -1740,7 +2719,207 @@
           <w:szCs w:val="24"/>
           <w:lang w:val="en-US"/>
         </w:rPr>
-        <w:t xml:space="preserve">per-pasangan sensor dan actuator yang telah dipilih pada </w:t>
+        <w:t xml:space="preserve"> </w:t>
+      </w:r>
+      <w:proofErr w:type="spellStart"/>
+      <w:r>
+        <w:rPr>
+          <w:bCs/>
+          <w:sz w:val="24"/>
+          <w:szCs w:val="24"/>
+          <w:lang w:val="en-US"/>
+        </w:rPr>
+        <w:t>cara</w:t>
+      </w:r>
+      <w:proofErr w:type="spellEnd"/>
+      <w:r>
+        <w:rPr>
+          <w:bCs/>
+          <w:sz w:val="24"/>
+          <w:szCs w:val="24"/>
+          <w:lang w:val="en-US"/>
+        </w:rPr>
+        <w:t xml:space="preserve"> </w:t>
+      </w:r>
+      <w:proofErr w:type="spellStart"/>
+      <w:r>
+        <w:rPr>
+          <w:bCs/>
+          <w:sz w:val="24"/>
+          <w:szCs w:val="24"/>
+          <w:lang w:val="en-US"/>
+        </w:rPr>
+        <w:t>penerapannya</w:t>
+      </w:r>
+      <w:proofErr w:type="spellEnd"/>
+      <w:r>
+        <w:rPr>
+          <w:bCs/>
+          <w:sz w:val="24"/>
+          <w:szCs w:val="24"/>
+          <w:lang w:val="en-US"/>
+        </w:rPr>
+        <w:t>/</w:t>
+      </w:r>
+      <w:proofErr w:type="spellStart"/>
+      <w:r>
+        <w:rPr>
+          <w:bCs/>
+          <w:sz w:val="24"/>
+          <w:szCs w:val="24"/>
+          <w:lang w:val="en-US"/>
+        </w:rPr>
+        <w:t>konsep</w:t>
+      </w:r>
+      <w:proofErr w:type="spellEnd"/>
+      <w:r>
+        <w:rPr>
+          <w:bCs/>
+          <w:sz w:val="24"/>
+          <w:szCs w:val="24"/>
+          <w:lang w:val="en-US"/>
+        </w:rPr>
+        <w:t xml:space="preserve"> </w:t>
+      </w:r>
+      <w:proofErr w:type="spellStart"/>
+      <w:r>
+        <w:rPr>
+          <w:bCs/>
+          <w:sz w:val="24"/>
+          <w:szCs w:val="24"/>
+          <w:lang w:val="en-US"/>
+        </w:rPr>
+        <w:t>komunikasinya</w:t>
+      </w:r>
+      <w:proofErr w:type="spellEnd"/>
+      <w:r>
+        <w:rPr>
+          <w:bCs/>
+          <w:sz w:val="24"/>
+          <w:szCs w:val="24"/>
+          <w:lang w:val="en-US"/>
+        </w:rPr>
+        <w:t xml:space="preserve"> </w:t>
+      </w:r>
+      <w:proofErr w:type="spellStart"/>
+      <w:r>
+        <w:rPr>
+          <w:bCs/>
+          <w:sz w:val="24"/>
+          <w:szCs w:val="24"/>
+          <w:lang w:val="en-US"/>
+        </w:rPr>
+        <w:t>antara</w:t>
+      </w:r>
+      <w:proofErr w:type="spellEnd"/>
+      <w:r>
+        <w:rPr>
+          <w:bCs/>
+          <w:sz w:val="24"/>
+          <w:szCs w:val="24"/>
+          <w:lang w:val="en-US"/>
+        </w:rPr>
+        <w:t xml:space="preserve"> sensor dan actuator </w:t>
+      </w:r>
+      <w:proofErr w:type="spellStart"/>
+      <w:r>
+        <w:rPr>
+          <w:bCs/>
+          <w:sz w:val="24"/>
+          <w:szCs w:val="24"/>
+          <w:lang w:val="en-US"/>
+        </w:rPr>
+        <w:t>tersebut</w:t>
+      </w:r>
+      <w:proofErr w:type="spellEnd"/>
+      <w:r>
+        <w:rPr>
+          <w:bCs/>
+          <w:sz w:val="24"/>
+          <w:szCs w:val="24"/>
+          <w:lang w:val="en-US"/>
+        </w:rPr>
+        <w:t>. (</w:t>
+      </w:r>
+      <w:proofErr w:type="gramStart"/>
+      <w:r>
+        <w:rPr>
+          <w:bCs/>
+          <w:sz w:val="24"/>
+          <w:szCs w:val="24"/>
+          <w:lang w:val="en-US"/>
+        </w:rPr>
+        <w:t>per</w:t>
+      </w:r>
+      <w:proofErr w:type="gramEnd"/>
+      <w:r>
+        <w:rPr>
+          <w:bCs/>
+          <w:sz w:val="24"/>
+          <w:szCs w:val="24"/>
+          <w:lang w:val="en-US"/>
+        </w:rPr>
+        <w:t>-</w:t>
+      </w:r>
+      <w:proofErr w:type="spellStart"/>
+      <w:r>
+        <w:rPr>
+          <w:bCs/>
+          <w:sz w:val="24"/>
+          <w:szCs w:val="24"/>
+          <w:lang w:val="en-US"/>
+        </w:rPr>
+        <w:t>pasangan</w:t>
+      </w:r>
+      <w:proofErr w:type="spellEnd"/>
+      <w:r>
+        <w:rPr>
+          <w:bCs/>
+          <w:sz w:val="24"/>
+          <w:szCs w:val="24"/>
+          <w:lang w:val="en-US"/>
+        </w:rPr>
+        <w:t xml:space="preserve"> sensor dan actuator yang </w:t>
+      </w:r>
+      <w:proofErr w:type="spellStart"/>
+      <w:r>
+        <w:rPr>
+          <w:bCs/>
+          <w:sz w:val="24"/>
+          <w:szCs w:val="24"/>
+          <w:lang w:val="en-US"/>
+        </w:rPr>
+        <w:t>telah</w:t>
+      </w:r>
+      <w:proofErr w:type="spellEnd"/>
+      <w:r>
+        <w:rPr>
+          <w:bCs/>
+          <w:sz w:val="24"/>
+          <w:szCs w:val="24"/>
+          <w:lang w:val="en-US"/>
+        </w:rPr>
+        <w:t xml:space="preserve"> </w:t>
+      </w:r>
+      <w:proofErr w:type="spellStart"/>
+      <w:r>
+        <w:rPr>
+          <w:bCs/>
+          <w:sz w:val="24"/>
+          <w:szCs w:val="24"/>
+          <w:lang w:val="en-US"/>
+        </w:rPr>
+        <w:t>dipilih</w:t>
+      </w:r>
+      <w:proofErr w:type="spellEnd"/>
+      <w:r>
+        <w:rPr>
+          <w:bCs/>
+          <w:sz w:val="24"/>
+          <w:szCs w:val="24"/>
+          <w:lang w:val="en-US"/>
+        </w:rPr>
+        <w:t xml:space="preserve"> pada </w:t>
       </w:r>
     </w:p>
     <w:p>
@@ -1755,6 +2934,7 @@
           <w:lang w:val="en-US"/>
         </w:rPr>
       </w:pPr>
+      <w:proofErr w:type="spellStart"/>
       <w:r>
         <w:rPr>
           <w:b/>
@@ -1762,19 +2942,417 @@
           <w:u w:val="single"/>
           <w:lang w:val="en-US"/>
         </w:rPr>
-        <w:t>Pendeteksi detak jantung</w:t>
-      </w:r>
-      <w:r>
-        <w:rPr>
-          <w:lang w:val="en-US"/>
-        </w:rPr>
-        <w:t>, Sensor detak jantung terhubung ke Arduino. Sensor mendeteksi melalui ujung jari. Nilai yang dideteksi akan ditampilkan ke layer LCD</w:t>
-      </w:r>
-      <w:r>
-        <w:rPr>
-          <w:lang w:val="en-US"/>
-        </w:rPr>
-        <w:t>. Data nilai detak jantung akan dikirim dan disimpan ke server. Server menampilkan nilai detak jantung melalui halaman website</w:t>
+        <w:t>Pendeteksi</w:t>
+      </w:r>
+      <w:proofErr w:type="spellEnd"/>
+      <w:r>
+        <w:rPr>
+          <w:b/>
+          <w:bCs/>
+          <w:u w:val="single"/>
+          <w:lang w:val="en-US"/>
+        </w:rPr>
+        <w:t xml:space="preserve"> </w:t>
+      </w:r>
+      <w:proofErr w:type="spellStart"/>
+      <w:r>
+        <w:rPr>
+          <w:b/>
+          <w:bCs/>
+          <w:u w:val="single"/>
+          <w:lang w:val="en-US"/>
+        </w:rPr>
+        <w:t>detak</w:t>
+      </w:r>
+      <w:proofErr w:type="spellEnd"/>
+      <w:r>
+        <w:rPr>
+          <w:b/>
+          <w:bCs/>
+          <w:u w:val="single"/>
+          <w:lang w:val="en-US"/>
+        </w:rPr>
+        <w:t xml:space="preserve"> </w:t>
+      </w:r>
+      <w:proofErr w:type="spellStart"/>
+      <w:r>
+        <w:rPr>
+          <w:b/>
+          <w:bCs/>
+          <w:u w:val="single"/>
+          <w:lang w:val="en-US"/>
+        </w:rPr>
+        <w:t>jantung</w:t>
+      </w:r>
+      <w:proofErr w:type="spellEnd"/>
+      <w:r>
+        <w:rPr>
+          <w:lang w:val="en-US"/>
+        </w:rPr>
+        <w:t xml:space="preserve">, Sensor </w:t>
+      </w:r>
+      <w:proofErr w:type="spellStart"/>
+      <w:r>
+        <w:rPr>
+          <w:lang w:val="en-US"/>
+        </w:rPr>
+        <w:t>detak</w:t>
+      </w:r>
+      <w:proofErr w:type="spellEnd"/>
+      <w:r>
+        <w:rPr>
+          <w:lang w:val="en-US"/>
+        </w:rPr>
+        <w:t xml:space="preserve"> </w:t>
+      </w:r>
+      <w:proofErr w:type="spellStart"/>
+      <w:r>
+        <w:rPr>
+          <w:lang w:val="en-US"/>
+        </w:rPr>
+        <w:t>jantung</w:t>
+      </w:r>
+      <w:proofErr w:type="spellEnd"/>
+      <w:r>
+        <w:rPr>
+          <w:lang w:val="en-US"/>
+        </w:rPr>
+        <w:t xml:space="preserve"> </w:t>
+      </w:r>
+      <w:proofErr w:type="spellStart"/>
+      <w:r>
+        <w:rPr>
+          <w:lang w:val="en-US"/>
+        </w:rPr>
+        <w:t>terhubung</w:t>
+      </w:r>
+      <w:proofErr w:type="spellEnd"/>
+      <w:r>
+        <w:rPr>
+          <w:lang w:val="en-US"/>
+        </w:rPr>
+        <w:t xml:space="preserve"> </w:t>
+      </w:r>
+      <w:proofErr w:type="spellStart"/>
+      <w:r>
+        <w:rPr>
+          <w:lang w:val="en-US"/>
+        </w:rPr>
+        <w:t>ke</w:t>
+      </w:r>
+      <w:proofErr w:type="spellEnd"/>
+      <w:r>
+        <w:rPr>
+          <w:lang w:val="en-US"/>
+        </w:rPr>
+        <w:t xml:space="preserve"> Arduino. Sensor </w:t>
+      </w:r>
+      <w:proofErr w:type="spellStart"/>
+      <w:r>
+        <w:rPr>
+          <w:lang w:val="en-US"/>
+        </w:rPr>
+        <w:t>mendeteksi</w:t>
+      </w:r>
+      <w:proofErr w:type="spellEnd"/>
+      <w:r>
+        <w:rPr>
+          <w:lang w:val="en-US"/>
+        </w:rPr>
+        <w:t xml:space="preserve"> </w:t>
+      </w:r>
+      <w:proofErr w:type="spellStart"/>
+      <w:r>
+        <w:rPr>
+          <w:lang w:val="en-US"/>
+        </w:rPr>
+        <w:t>melalui</w:t>
+      </w:r>
+      <w:proofErr w:type="spellEnd"/>
+      <w:r>
+        <w:rPr>
+          <w:lang w:val="en-US"/>
+        </w:rPr>
+        <w:t xml:space="preserve"> </w:t>
+      </w:r>
+      <w:proofErr w:type="spellStart"/>
+      <w:r>
+        <w:rPr>
+          <w:lang w:val="en-US"/>
+        </w:rPr>
+        <w:t>ujung</w:t>
+      </w:r>
+      <w:proofErr w:type="spellEnd"/>
+      <w:r>
+        <w:rPr>
+          <w:lang w:val="en-US"/>
+        </w:rPr>
+        <w:t xml:space="preserve"> </w:t>
+      </w:r>
+      <w:proofErr w:type="spellStart"/>
+      <w:r>
+        <w:rPr>
+          <w:lang w:val="en-US"/>
+        </w:rPr>
+        <w:t>jari</w:t>
+      </w:r>
+      <w:proofErr w:type="spellEnd"/>
+      <w:r>
+        <w:rPr>
+          <w:lang w:val="en-US"/>
+        </w:rPr>
+        <w:t xml:space="preserve">. Nilai yang </w:t>
+      </w:r>
+      <w:proofErr w:type="spellStart"/>
+      <w:r>
+        <w:rPr>
+          <w:lang w:val="en-US"/>
+        </w:rPr>
+        <w:t>dideteksi</w:t>
+      </w:r>
+      <w:proofErr w:type="spellEnd"/>
+      <w:r>
+        <w:rPr>
+          <w:lang w:val="en-US"/>
+        </w:rPr>
+        <w:t xml:space="preserve"> </w:t>
+      </w:r>
+      <w:proofErr w:type="spellStart"/>
+      <w:r>
+        <w:rPr>
+          <w:lang w:val="en-US"/>
+        </w:rPr>
+        <w:t>akan</w:t>
+      </w:r>
+      <w:proofErr w:type="spellEnd"/>
+      <w:r>
+        <w:rPr>
+          <w:lang w:val="en-US"/>
+        </w:rPr>
+        <w:t xml:space="preserve"> </w:t>
+      </w:r>
+      <w:proofErr w:type="spellStart"/>
+      <w:r>
+        <w:rPr>
+          <w:lang w:val="en-US"/>
+        </w:rPr>
+        <w:t>ditampilkan</w:t>
+      </w:r>
+      <w:proofErr w:type="spellEnd"/>
+      <w:r>
+        <w:rPr>
+          <w:lang w:val="en-US"/>
+        </w:rPr>
+        <w:t xml:space="preserve"> </w:t>
+      </w:r>
+      <w:proofErr w:type="spellStart"/>
+      <w:r>
+        <w:rPr>
+          <w:lang w:val="en-US"/>
+        </w:rPr>
+        <w:t>ke</w:t>
+      </w:r>
+      <w:proofErr w:type="spellEnd"/>
+      <w:r>
+        <w:rPr>
+          <w:lang w:val="en-US"/>
+        </w:rPr>
+        <w:t xml:space="preserve"> </w:t>
+      </w:r>
+      <w:r>
+        <w:rPr>
+          <w:lang w:val="en-US"/>
+        </w:rPr>
+        <w:lastRenderedPageBreak/>
+        <w:t>layer LCD</w:t>
+      </w:r>
+      <w:r>
+        <w:rPr>
+          <w:lang w:val="en-US"/>
+        </w:rPr>
+        <w:t xml:space="preserve">. Data </w:t>
+      </w:r>
+      <w:proofErr w:type="spellStart"/>
+      <w:r>
+        <w:rPr>
+          <w:lang w:val="en-US"/>
+        </w:rPr>
+        <w:t>nilai</w:t>
+      </w:r>
+      <w:proofErr w:type="spellEnd"/>
+      <w:r>
+        <w:rPr>
+          <w:lang w:val="en-US"/>
+        </w:rPr>
+        <w:t xml:space="preserve"> </w:t>
+      </w:r>
+      <w:proofErr w:type="spellStart"/>
+      <w:r>
+        <w:rPr>
+          <w:lang w:val="en-US"/>
+        </w:rPr>
+        <w:t>detak</w:t>
+      </w:r>
+      <w:proofErr w:type="spellEnd"/>
+      <w:r>
+        <w:rPr>
+          <w:lang w:val="en-US"/>
+        </w:rPr>
+        <w:t xml:space="preserve"> </w:t>
+      </w:r>
+      <w:proofErr w:type="spellStart"/>
+      <w:r>
+        <w:rPr>
+          <w:lang w:val="en-US"/>
+        </w:rPr>
+        <w:t>jantung</w:t>
+      </w:r>
+      <w:proofErr w:type="spellEnd"/>
+      <w:r>
+        <w:rPr>
+          <w:lang w:val="en-US"/>
+        </w:rPr>
+        <w:t xml:space="preserve"> </w:t>
+      </w:r>
+      <w:proofErr w:type="spellStart"/>
+      <w:r>
+        <w:rPr>
+          <w:lang w:val="en-US"/>
+        </w:rPr>
+        <w:t>akan</w:t>
+      </w:r>
+      <w:proofErr w:type="spellEnd"/>
+      <w:r>
+        <w:rPr>
+          <w:lang w:val="en-US"/>
+        </w:rPr>
+        <w:t xml:space="preserve"> </w:t>
+      </w:r>
+      <w:proofErr w:type="spellStart"/>
+      <w:r>
+        <w:rPr>
+          <w:lang w:val="en-US"/>
+        </w:rPr>
+        <w:t>dikirim</w:t>
+      </w:r>
+      <w:proofErr w:type="spellEnd"/>
+      <w:r>
+        <w:rPr>
+          <w:lang w:val="en-US"/>
+        </w:rPr>
+        <w:t xml:space="preserve"> dan </w:t>
+      </w:r>
+      <w:proofErr w:type="spellStart"/>
+      <w:r>
+        <w:rPr>
+          <w:lang w:val="en-US"/>
+        </w:rPr>
+        <w:t>disimpan</w:t>
+      </w:r>
+      <w:proofErr w:type="spellEnd"/>
+      <w:r>
+        <w:rPr>
+          <w:lang w:val="en-US"/>
+        </w:rPr>
+        <w:t xml:space="preserve"> </w:t>
+      </w:r>
+      <w:proofErr w:type="spellStart"/>
+      <w:r>
+        <w:rPr>
+          <w:lang w:val="en-US"/>
+        </w:rPr>
+        <w:t>ke</w:t>
+      </w:r>
+      <w:proofErr w:type="spellEnd"/>
+      <w:r>
+        <w:rPr>
+          <w:lang w:val="en-US"/>
+        </w:rPr>
+        <w:t xml:space="preserve"> server. Server </w:t>
+      </w:r>
+      <w:proofErr w:type="spellStart"/>
+      <w:r>
+        <w:rPr>
+          <w:lang w:val="en-US"/>
+        </w:rPr>
+        <w:t>menampilkan</w:t>
+      </w:r>
+      <w:proofErr w:type="spellEnd"/>
+      <w:r>
+        <w:rPr>
+          <w:lang w:val="en-US"/>
+        </w:rPr>
+        <w:t xml:space="preserve"> </w:t>
+      </w:r>
+      <w:proofErr w:type="spellStart"/>
+      <w:r>
+        <w:rPr>
+          <w:lang w:val="en-US"/>
+        </w:rPr>
+        <w:t>nilai</w:t>
+      </w:r>
+      <w:proofErr w:type="spellEnd"/>
+      <w:r>
+        <w:rPr>
+          <w:lang w:val="en-US"/>
+        </w:rPr>
+        <w:t xml:space="preserve"> </w:t>
+      </w:r>
+      <w:proofErr w:type="spellStart"/>
+      <w:r>
+        <w:rPr>
+          <w:lang w:val="en-US"/>
+        </w:rPr>
+        <w:t>detak</w:t>
+      </w:r>
+      <w:proofErr w:type="spellEnd"/>
+      <w:r>
+        <w:rPr>
+          <w:lang w:val="en-US"/>
+        </w:rPr>
+        <w:t xml:space="preserve"> </w:t>
+      </w:r>
+      <w:proofErr w:type="spellStart"/>
+      <w:r>
+        <w:rPr>
+          <w:lang w:val="en-US"/>
+        </w:rPr>
+        <w:t>jantung</w:t>
+      </w:r>
+      <w:proofErr w:type="spellEnd"/>
+      <w:r>
+        <w:rPr>
+          <w:lang w:val="en-US"/>
+        </w:rPr>
+        <w:t xml:space="preserve"> </w:t>
+      </w:r>
+      <w:proofErr w:type="spellStart"/>
+      <w:r>
+        <w:rPr>
+          <w:lang w:val="en-US"/>
+        </w:rPr>
+        <w:t>melalui</w:t>
+      </w:r>
+      <w:proofErr w:type="spellEnd"/>
+      <w:r>
+        <w:rPr>
+          <w:lang w:val="en-US"/>
+        </w:rPr>
+        <w:t xml:space="preserve"> </w:t>
+      </w:r>
+      <w:proofErr w:type="spellStart"/>
+      <w:r>
+        <w:rPr>
+          <w:lang w:val="en-US"/>
+        </w:rPr>
+        <w:t>halaman</w:t>
+      </w:r>
+      <w:proofErr w:type="spellEnd"/>
+      <w:r>
+        <w:rPr>
+          <w:lang w:val="en-US"/>
+        </w:rPr>
+        <w:t xml:space="preserve"> website</w:t>
       </w:r>
       <w:r>
         <w:rPr>
@@ -1795,6 +3373,7 @@
           <w:lang w:val="en-US"/>
         </w:rPr>
       </w:pPr>
+      <w:proofErr w:type="spellStart"/>
       <w:r>
         <w:rPr>
           <w:b/>
@@ -1802,14 +3381,329 @@
           <w:u w:val="single"/>
           <w:lang w:val="en-US"/>
         </w:rPr>
-        <w:t>Tempat sampah otomatis</w:t>
-      </w:r>
-      <w:r>
-        <w:rPr>
-          <w:lang w:val="en-US"/>
-        </w:rPr>
-        <w:t>, Sensor jarak akan mendeteksi sesuatu dengan jarak yang sudah ditentukan. Data akan dikirim ke Arduino dan mengirim lagi ke servo sebagai actuator untuk menggerakan tutup tempat sampah</w:t>
-      </w:r>
+        <w:t>Tempat</w:t>
+      </w:r>
+      <w:proofErr w:type="spellEnd"/>
+      <w:r>
+        <w:rPr>
+          <w:b/>
+          <w:bCs/>
+          <w:u w:val="single"/>
+          <w:lang w:val="en-US"/>
+        </w:rPr>
+        <w:t xml:space="preserve"> </w:t>
+      </w:r>
+      <w:proofErr w:type="spellStart"/>
+      <w:r>
+        <w:rPr>
+          <w:b/>
+          <w:bCs/>
+          <w:u w:val="single"/>
+          <w:lang w:val="en-US"/>
+        </w:rPr>
+        <w:t>sampah</w:t>
+      </w:r>
+      <w:proofErr w:type="spellEnd"/>
+      <w:r>
+        <w:rPr>
+          <w:b/>
+          <w:bCs/>
+          <w:u w:val="single"/>
+          <w:lang w:val="en-US"/>
+        </w:rPr>
+        <w:t xml:space="preserve"> </w:t>
+      </w:r>
+      <w:proofErr w:type="spellStart"/>
+      <w:r>
+        <w:rPr>
+          <w:b/>
+          <w:bCs/>
+          <w:u w:val="single"/>
+          <w:lang w:val="en-US"/>
+        </w:rPr>
+        <w:t>otomatis</w:t>
+      </w:r>
+      <w:proofErr w:type="spellEnd"/>
+      <w:r>
+        <w:rPr>
+          <w:lang w:val="en-US"/>
+        </w:rPr>
+        <w:t xml:space="preserve">, Sensor </w:t>
+      </w:r>
+      <w:proofErr w:type="spellStart"/>
+      <w:r>
+        <w:rPr>
+          <w:lang w:val="en-US"/>
+        </w:rPr>
+        <w:t>jarak</w:t>
+      </w:r>
+      <w:proofErr w:type="spellEnd"/>
+      <w:r>
+        <w:rPr>
+          <w:lang w:val="en-US"/>
+        </w:rPr>
+        <w:t xml:space="preserve"> </w:t>
+      </w:r>
+      <w:proofErr w:type="spellStart"/>
+      <w:r>
+        <w:rPr>
+          <w:lang w:val="en-US"/>
+        </w:rPr>
+        <w:t>akan</w:t>
+      </w:r>
+      <w:proofErr w:type="spellEnd"/>
+      <w:r>
+        <w:rPr>
+          <w:lang w:val="en-US"/>
+        </w:rPr>
+        <w:t xml:space="preserve"> </w:t>
+      </w:r>
+      <w:proofErr w:type="spellStart"/>
+      <w:r>
+        <w:rPr>
+          <w:lang w:val="en-US"/>
+        </w:rPr>
+        <w:t>mendeteksi</w:t>
+      </w:r>
+      <w:proofErr w:type="spellEnd"/>
+      <w:r>
+        <w:rPr>
+          <w:lang w:val="en-US"/>
+        </w:rPr>
+        <w:t xml:space="preserve"> </w:t>
+      </w:r>
+      <w:proofErr w:type="spellStart"/>
+      <w:r>
+        <w:rPr>
+          <w:lang w:val="en-US"/>
+        </w:rPr>
+        <w:t>sesuatu</w:t>
+      </w:r>
+      <w:proofErr w:type="spellEnd"/>
+      <w:r>
+        <w:rPr>
+          <w:lang w:val="en-US"/>
+        </w:rPr>
+        <w:t xml:space="preserve"> </w:t>
+      </w:r>
+      <w:proofErr w:type="spellStart"/>
+      <w:r>
+        <w:rPr>
+          <w:lang w:val="en-US"/>
+        </w:rPr>
+        <w:t>dengan</w:t>
+      </w:r>
+      <w:proofErr w:type="spellEnd"/>
+      <w:r>
+        <w:rPr>
+          <w:lang w:val="en-US"/>
+        </w:rPr>
+        <w:t xml:space="preserve"> </w:t>
+      </w:r>
+      <w:proofErr w:type="spellStart"/>
+      <w:r>
+        <w:rPr>
+          <w:lang w:val="en-US"/>
+        </w:rPr>
+        <w:t>jarak</w:t>
+      </w:r>
+      <w:proofErr w:type="spellEnd"/>
+      <w:r>
+        <w:rPr>
+          <w:lang w:val="en-US"/>
+        </w:rPr>
+        <w:t xml:space="preserve"> yang </w:t>
+      </w:r>
+      <w:proofErr w:type="spellStart"/>
+      <w:r>
+        <w:rPr>
+          <w:lang w:val="en-US"/>
+        </w:rPr>
+        <w:t>sudah</w:t>
+      </w:r>
+      <w:proofErr w:type="spellEnd"/>
+      <w:r>
+        <w:rPr>
+          <w:lang w:val="en-US"/>
+        </w:rPr>
+        <w:t xml:space="preserve"> </w:t>
+      </w:r>
+      <w:proofErr w:type="spellStart"/>
+      <w:r>
+        <w:rPr>
+          <w:lang w:val="en-US"/>
+        </w:rPr>
+        <w:t>ditentukan</w:t>
+      </w:r>
+      <w:proofErr w:type="spellEnd"/>
+      <w:r>
+        <w:rPr>
+          <w:lang w:val="en-US"/>
+        </w:rPr>
+        <w:t xml:space="preserve">. Data </w:t>
+      </w:r>
+      <w:proofErr w:type="spellStart"/>
+      <w:r>
+        <w:rPr>
+          <w:lang w:val="en-US"/>
+        </w:rPr>
+        <w:t>akan</w:t>
+      </w:r>
+      <w:proofErr w:type="spellEnd"/>
+      <w:r>
+        <w:rPr>
+          <w:lang w:val="en-US"/>
+        </w:rPr>
+        <w:t xml:space="preserve"> </w:t>
+      </w:r>
+      <w:proofErr w:type="spellStart"/>
+      <w:r>
+        <w:rPr>
+          <w:lang w:val="en-US"/>
+        </w:rPr>
+        <w:t>dikirim</w:t>
+      </w:r>
+      <w:proofErr w:type="spellEnd"/>
+      <w:r>
+        <w:rPr>
+          <w:lang w:val="en-US"/>
+        </w:rPr>
+        <w:t xml:space="preserve"> </w:t>
+      </w:r>
+      <w:proofErr w:type="spellStart"/>
+      <w:r>
+        <w:rPr>
+          <w:lang w:val="en-US"/>
+        </w:rPr>
+        <w:t>ke</w:t>
+      </w:r>
+      <w:proofErr w:type="spellEnd"/>
+      <w:r>
+        <w:rPr>
+          <w:lang w:val="en-US"/>
+        </w:rPr>
+        <w:t xml:space="preserve"> Arduino dan </w:t>
+      </w:r>
+      <w:proofErr w:type="spellStart"/>
+      <w:r>
+        <w:rPr>
+          <w:lang w:val="en-US"/>
+        </w:rPr>
+        <w:t>mengirim</w:t>
+      </w:r>
+      <w:proofErr w:type="spellEnd"/>
+      <w:r>
+        <w:rPr>
+          <w:lang w:val="en-US"/>
+        </w:rPr>
+        <w:t xml:space="preserve"> </w:t>
+      </w:r>
+      <w:proofErr w:type="spellStart"/>
+      <w:r>
+        <w:rPr>
+          <w:lang w:val="en-US"/>
+        </w:rPr>
+        <w:t>lagi</w:t>
+      </w:r>
+      <w:proofErr w:type="spellEnd"/>
+      <w:r>
+        <w:rPr>
+          <w:lang w:val="en-US"/>
+        </w:rPr>
+        <w:t xml:space="preserve"> </w:t>
+      </w:r>
+      <w:proofErr w:type="spellStart"/>
+      <w:r>
+        <w:rPr>
+          <w:lang w:val="en-US"/>
+        </w:rPr>
+        <w:t>ke</w:t>
+      </w:r>
+      <w:proofErr w:type="spellEnd"/>
+      <w:r>
+        <w:rPr>
+          <w:lang w:val="en-US"/>
+        </w:rPr>
+        <w:t xml:space="preserve"> servo </w:t>
+      </w:r>
+      <w:proofErr w:type="spellStart"/>
+      <w:r>
+        <w:rPr>
+          <w:lang w:val="en-US"/>
+        </w:rPr>
+        <w:t>sebagai</w:t>
+      </w:r>
+      <w:proofErr w:type="spellEnd"/>
+      <w:r>
+        <w:rPr>
+          <w:lang w:val="en-US"/>
+        </w:rPr>
+        <w:t xml:space="preserve"> actuator </w:t>
+      </w:r>
+      <w:proofErr w:type="spellStart"/>
+      <w:r>
+        <w:rPr>
+          <w:lang w:val="en-US"/>
+        </w:rPr>
+        <w:t>untuk</w:t>
+      </w:r>
+      <w:proofErr w:type="spellEnd"/>
+      <w:r>
+        <w:rPr>
+          <w:lang w:val="en-US"/>
+        </w:rPr>
+        <w:t xml:space="preserve"> </w:t>
+      </w:r>
+      <w:proofErr w:type="spellStart"/>
+      <w:r>
+        <w:rPr>
+          <w:lang w:val="en-US"/>
+        </w:rPr>
+        <w:t>menggerakan</w:t>
+      </w:r>
+      <w:proofErr w:type="spellEnd"/>
+      <w:r>
+        <w:rPr>
+          <w:lang w:val="en-US"/>
+        </w:rPr>
+        <w:t xml:space="preserve"> </w:t>
+      </w:r>
+      <w:proofErr w:type="spellStart"/>
+      <w:r>
+        <w:rPr>
+          <w:lang w:val="en-US"/>
+        </w:rPr>
+        <w:t>tutup</w:t>
+      </w:r>
+      <w:proofErr w:type="spellEnd"/>
+      <w:r>
+        <w:rPr>
+          <w:lang w:val="en-US"/>
+        </w:rPr>
+        <w:t xml:space="preserve"> </w:t>
+      </w:r>
+      <w:proofErr w:type="spellStart"/>
+      <w:r>
+        <w:rPr>
+          <w:lang w:val="en-US"/>
+        </w:rPr>
+        <w:t>tempat</w:t>
+      </w:r>
+      <w:proofErr w:type="spellEnd"/>
+      <w:r>
+        <w:rPr>
+          <w:lang w:val="en-US"/>
+        </w:rPr>
+        <w:t xml:space="preserve"> </w:t>
+      </w:r>
+      <w:proofErr w:type="spellStart"/>
+      <w:r>
+        <w:rPr>
+          <w:lang w:val="en-US"/>
+        </w:rPr>
+        <w:t>sampah</w:t>
+      </w:r>
+      <w:proofErr w:type="spellEnd"/>
     </w:p>
     <w:p>
       <w:pPr>
@@ -1823,6 +3717,7 @@
           <w:lang w:val="en-US"/>
         </w:rPr>
       </w:pPr>
+      <w:proofErr w:type="spellStart"/>
       <w:r>
         <w:rPr>
           <w:b/>
@@ -1830,15 +3725,467 @@
           <w:u w:val="single"/>
           <w:lang w:val="en-US"/>
         </w:rPr>
-        <w:lastRenderedPageBreak/>
-        <w:t>Sistem kendali lampu lalu lintas</w:t>
-      </w:r>
-      <w:r>
-        <w:rPr>
-          <w:lang w:val="en-US"/>
-        </w:rPr>
-        <w:t>, Sensor akan mendeteksi cahaya. Jika cahaya mulai meredup maka data tersebut akan dikirimkan ke Arduino dan ditampilkan ke lcd maka petugas akan mendapati info dari hal tersebut. Dengan otomatis relay akan mengaktifkan lampu tersebut dan juga kebalikannya</w:t>
-      </w:r>
+        <w:t>Sistem</w:t>
+      </w:r>
+      <w:proofErr w:type="spellEnd"/>
+      <w:r>
+        <w:rPr>
+          <w:b/>
+          <w:bCs/>
+          <w:u w:val="single"/>
+          <w:lang w:val="en-US"/>
+        </w:rPr>
+        <w:t xml:space="preserve"> </w:t>
+      </w:r>
+      <w:proofErr w:type="spellStart"/>
+      <w:r>
+        <w:rPr>
+          <w:b/>
+          <w:bCs/>
+          <w:u w:val="single"/>
+          <w:lang w:val="en-US"/>
+        </w:rPr>
+        <w:t>kendali</w:t>
+      </w:r>
+      <w:proofErr w:type="spellEnd"/>
+      <w:r>
+        <w:rPr>
+          <w:b/>
+          <w:bCs/>
+          <w:u w:val="single"/>
+          <w:lang w:val="en-US"/>
+        </w:rPr>
+        <w:t xml:space="preserve"> </w:t>
+      </w:r>
+      <w:proofErr w:type="spellStart"/>
+      <w:r>
+        <w:rPr>
+          <w:b/>
+          <w:bCs/>
+          <w:u w:val="single"/>
+          <w:lang w:val="en-US"/>
+        </w:rPr>
+        <w:t>lampu</w:t>
+      </w:r>
+      <w:proofErr w:type="spellEnd"/>
+      <w:r>
+        <w:rPr>
+          <w:b/>
+          <w:bCs/>
+          <w:u w:val="single"/>
+          <w:lang w:val="en-US"/>
+        </w:rPr>
+        <w:t xml:space="preserve"> </w:t>
+      </w:r>
+      <w:proofErr w:type="spellStart"/>
+      <w:r>
+        <w:rPr>
+          <w:b/>
+          <w:bCs/>
+          <w:u w:val="single"/>
+          <w:lang w:val="en-US"/>
+        </w:rPr>
+        <w:t>lalu</w:t>
+      </w:r>
+      <w:proofErr w:type="spellEnd"/>
+      <w:r>
+        <w:rPr>
+          <w:b/>
+          <w:bCs/>
+          <w:u w:val="single"/>
+          <w:lang w:val="en-US"/>
+        </w:rPr>
+        <w:t xml:space="preserve"> </w:t>
+      </w:r>
+      <w:proofErr w:type="spellStart"/>
+      <w:r>
+        <w:rPr>
+          <w:b/>
+          <w:bCs/>
+          <w:u w:val="single"/>
+          <w:lang w:val="en-US"/>
+        </w:rPr>
+        <w:t>lintas</w:t>
+      </w:r>
+      <w:proofErr w:type="spellEnd"/>
+      <w:r>
+        <w:rPr>
+          <w:lang w:val="en-US"/>
+        </w:rPr>
+        <w:t xml:space="preserve">, Sensor </w:t>
+      </w:r>
+      <w:proofErr w:type="spellStart"/>
+      <w:r>
+        <w:rPr>
+          <w:lang w:val="en-US"/>
+        </w:rPr>
+        <w:t>akan</w:t>
+      </w:r>
+      <w:proofErr w:type="spellEnd"/>
+      <w:r>
+        <w:rPr>
+          <w:lang w:val="en-US"/>
+        </w:rPr>
+        <w:t xml:space="preserve"> </w:t>
+      </w:r>
+      <w:proofErr w:type="spellStart"/>
+      <w:r>
+        <w:rPr>
+          <w:lang w:val="en-US"/>
+        </w:rPr>
+        <w:t>mendeteksi</w:t>
+      </w:r>
+      <w:proofErr w:type="spellEnd"/>
+      <w:r>
+        <w:rPr>
+          <w:lang w:val="en-US"/>
+        </w:rPr>
+        <w:t xml:space="preserve"> </w:t>
+      </w:r>
+      <w:proofErr w:type="spellStart"/>
+      <w:r>
+        <w:rPr>
+          <w:lang w:val="en-US"/>
+        </w:rPr>
+        <w:t>cahaya</w:t>
+      </w:r>
+      <w:proofErr w:type="spellEnd"/>
+      <w:r>
+        <w:rPr>
+          <w:lang w:val="en-US"/>
+        </w:rPr>
+        <w:t xml:space="preserve">. Jika </w:t>
+      </w:r>
+      <w:proofErr w:type="spellStart"/>
+      <w:r>
+        <w:rPr>
+          <w:lang w:val="en-US"/>
+        </w:rPr>
+        <w:t>cahaya</w:t>
+      </w:r>
+      <w:proofErr w:type="spellEnd"/>
+      <w:r>
+        <w:rPr>
+          <w:lang w:val="en-US"/>
+        </w:rPr>
+        <w:t xml:space="preserve"> </w:t>
+      </w:r>
+      <w:proofErr w:type="spellStart"/>
+      <w:r>
+        <w:rPr>
+          <w:lang w:val="en-US"/>
+        </w:rPr>
+        <w:t>mulai</w:t>
+      </w:r>
+      <w:proofErr w:type="spellEnd"/>
+      <w:r>
+        <w:rPr>
+          <w:lang w:val="en-US"/>
+        </w:rPr>
+        <w:t xml:space="preserve"> </w:t>
+      </w:r>
+      <w:proofErr w:type="spellStart"/>
+      <w:r>
+        <w:rPr>
+          <w:lang w:val="en-US"/>
+        </w:rPr>
+        <w:t>meredup</w:t>
+      </w:r>
+      <w:proofErr w:type="spellEnd"/>
+      <w:r>
+        <w:rPr>
+          <w:lang w:val="en-US"/>
+        </w:rPr>
+        <w:t xml:space="preserve"> </w:t>
+      </w:r>
+      <w:proofErr w:type="spellStart"/>
+      <w:r>
+        <w:rPr>
+          <w:lang w:val="en-US"/>
+        </w:rPr>
+        <w:t>maka</w:t>
+      </w:r>
+      <w:proofErr w:type="spellEnd"/>
+      <w:r>
+        <w:rPr>
+          <w:lang w:val="en-US"/>
+        </w:rPr>
+        <w:t xml:space="preserve"> data </w:t>
+      </w:r>
+      <w:proofErr w:type="spellStart"/>
+      <w:r>
+        <w:rPr>
+          <w:lang w:val="en-US"/>
+        </w:rPr>
+        <w:t>tersebut</w:t>
+      </w:r>
+      <w:proofErr w:type="spellEnd"/>
+      <w:r>
+        <w:rPr>
+          <w:lang w:val="en-US"/>
+        </w:rPr>
+        <w:t xml:space="preserve"> </w:t>
+      </w:r>
+      <w:proofErr w:type="spellStart"/>
+      <w:r>
+        <w:rPr>
+          <w:lang w:val="en-US"/>
+        </w:rPr>
+        <w:t>akan</w:t>
+      </w:r>
+      <w:proofErr w:type="spellEnd"/>
+      <w:r>
+        <w:rPr>
+          <w:lang w:val="en-US"/>
+        </w:rPr>
+        <w:t xml:space="preserve"> </w:t>
+      </w:r>
+      <w:proofErr w:type="spellStart"/>
+      <w:r>
+        <w:rPr>
+          <w:lang w:val="en-US"/>
+        </w:rPr>
+        <w:t>dikirimkan</w:t>
+      </w:r>
+      <w:proofErr w:type="spellEnd"/>
+      <w:r>
+        <w:rPr>
+          <w:lang w:val="en-US"/>
+        </w:rPr>
+        <w:t xml:space="preserve"> </w:t>
+      </w:r>
+      <w:proofErr w:type="spellStart"/>
+      <w:r>
+        <w:rPr>
+          <w:lang w:val="en-US"/>
+        </w:rPr>
+        <w:t>ke</w:t>
+      </w:r>
+      <w:proofErr w:type="spellEnd"/>
+      <w:r>
+        <w:rPr>
+          <w:lang w:val="en-US"/>
+        </w:rPr>
+        <w:t xml:space="preserve"> Arduino dan </w:t>
+      </w:r>
+      <w:proofErr w:type="spellStart"/>
+      <w:r>
+        <w:rPr>
+          <w:lang w:val="en-US"/>
+        </w:rPr>
+        <w:t>ditampilkan</w:t>
+      </w:r>
+      <w:proofErr w:type="spellEnd"/>
+      <w:r>
+        <w:rPr>
+          <w:lang w:val="en-US"/>
+        </w:rPr>
+        <w:t xml:space="preserve"> </w:t>
+      </w:r>
+      <w:proofErr w:type="spellStart"/>
+      <w:r>
+        <w:rPr>
+          <w:lang w:val="en-US"/>
+        </w:rPr>
+        <w:t>ke</w:t>
+      </w:r>
+      <w:proofErr w:type="spellEnd"/>
+      <w:r>
+        <w:rPr>
+          <w:lang w:val="en-US"/>
+        </w:rPr>
+        <w:t xml:space="preserve"> lcd </w:t>
+      </w:r>
+      <w:proofErr w:type="spellStart"/>
+      <w:r>
+        <w:rPr>
+          <w:lang w:val="en-US"/>
+        </w:rPr>
+        <w:t>maka</w:t>
+      </w:r>
+      <w:proofErr w:type="spellEnd"/>
+      <w:r>
+        <w:rPr>
+          <w:lang w:val="en-US"/>
+        </w:rPr>
+        <w:t xml:space="preserve"> </w:t>
+      </w:r>
+      <w:proofErr w:type="spellStart"/>
+      <w:r>
+        <w:rPr>
+          <w:lang w:val="en-US"/>
+        </w:rPr>
+        <w:t>petugas</w:t>
+      </w:r>
+      <w:proofErr w:type="spellEnd"/>
+      <w:r>
+        <w:rPr>
+          <w:lang w:val="en-US"/>
+        </w:rPr>
+        <w:t xml:space="preserve"> </w:t>
+      </w:r>
+      <w:proofErr w:type="spellStart"/>
+      <w:r>
+        <w:rPr>
+          <w:lang w:val="en-US"/>
+        </w:rPr>
+        <w:t>akan</w:t>
+      </w:r>
+      <w:proofErr w:type="spellEnd"/>
+      <w:r>
+        <w:rPr>
+          <w:lang w:val="en-US"/>
+        </w:rPr>
+        <w:t xml:space="preserve"> </w:t>
+      </w:r>
+      <w:proofErr w:type="spellStart"/>
+      <w:r>
+        <w:rPr>
+          <w:lang w:val="en-US"/>
+        </w:rPr>
+        <w:t>mendapati</w:t>
+      </w:r>
+      <w:proofErr w:type="spellEnd"/>
+      <w:r>
+        <w:rPr>
+          <w:lang w:val="en-US"/>
+        </w:rPr>
+        <w:t xml:space="preserve"> info </w:t>
+      </w:r>
+      <w:proofErr w:type="spellStart"/>
+      <w:r>
+        <w:rPr>
+          <w:lang w:val="en-US"/>
+        </w:rPr>
+        <w:t>dari</w:t>
+      </w:r>
+      <w:proofErr w:type="spellEnd"/>
+      <w:r>
+        <w:rPr>
+          <w:lang w:val="en-US"/>
+        </w:rPr>
+        <w:t xml:space="preserve"> </w:t>
+      </w:r>
+      <w:proofErr w:type="spellStart"/>
+      <w:r>
+        <w:rPr>
+          <w:lang w:val="en-US"/>
+        </w:rPr>
+        <w:t>hal</w:t>
+      </w:r>
+      <w:proofErr w:type="spellEnd"/>
+      <w:r>
+        <w:rPr>
+          <w:lang w:val="en-US"/>
+        </w:rPr>
+        <w:t xml:space="preserve"> </w:t>
+      </w:r>
+      <w:proofErr w:type="spellStart"/>
+      <w:r>
+        <w:rPr>
+          <w:lang w:val="en-US"/>
+        </w:rPr>
+        <w:t>tersebut</w:t>
+      </w:r>
+      <w:proofErr w:type="spellEnd"/>
+      <w:r>
+        <w:rPr>
+          <w:lang w:val="en-US"/>
+        </w:rPr>
+        <w:t xml:space="preserve">. </w:t>
+      </w:r>
+      <w:proofErr w:type="spellStart"/>
+      <w:r>
+        <w:rPr>
+          <w:lang w:val="en-US"/>
+        </w:rPr>
+        <w:t>Dengan</w:t>
+      </w:r>
+      <w:proofErr w:type="spellEnd"/>
+      <w:r>
+        <w:rPr>
+          <w:lang w:val="en-US"/>
+        </w:rPr>
+        <w:t xml:space="preserve"> </w:t>
+      </w:r>
+      <w:proofErr w:type="spellStart"/>
+      <w:r>
+        <w:rPr>
+          <w:lang w:val="en-US"/>
+        </w:rPr>
+        <w:t>otomatis</w:t>
+      </w:r>
+      <w:proofErr w:type="spellEnd"/>
+      <w:r>
+        <w:rPr>
+          <w:lang w:val="en-US"/>
+        </w:rPr>
+        <w:t xml:space="preserve"> relay </w:t>
+      </w:r>
+      <w:proofErr w:type="spellStart"/>
+      <w:r>
+        <w:rPr>
+          <w:lang w:val="en-US"/>
+        </w:rPr>
+        <w:t>akan</w:t>
+      </w:r>
+      <w:proofErr w:type="spellEnd"/>
+      <w:r>
+        <w:rPr>
+          <w:lang w:val="en-US"/>
+        </w:rPr>
+        <w:t xml:space="preserve"> </w:t>
+      </w:r>
+      <w:proofErr w:type="spellStart"/>
+      <w:r>
+        <w:rPr>
+          <w:lang w:val="en-US"/>
+        </w:rPr>
+        <w:t>mengaktifkan</w:t>
+      </w:r>
+      <w:proofErr w:type="spellEnd"/>
+      <w:r>
+        <w:rPr>
+          <w:lang w:val="en-US"/>
+        </w:rPr>
+        <w:t xml:space="preserve"> </w:t>
+      </w:r>
+      <w:proofErr w:type="spellStart"/>
+      <w:r>
+        <w:rPr>
+          <w:lang w:val="en-US"/>
+        </w:rPr>
+        <w:t>lampu</w:t>
+      </w:r>
+      <w:proofErr w:type="spellEnd"/>
+      <w:r>
+        <w:rPr>
+          <w:lang w:val="en-US"/>
+        </w:rPr>
+        <w:t xml:space="preserve"> </w:t>
+      </w:r>
+      <w:proofErr w:type="spellStart"/>
+      <w:r>
+        <w:rPr>
+          <w:lang w:val="en-US"/>
+        </w:rPr>
+        <w:t>tersebut</w:t>
+      </w:r>
+      <w:proofErr w:type="spellEnd"/>
+      <w:r>
+        <w:rPr>
+          <w:lang w:val="en-US"/>
+        </w:rPr>
+        <w:t xml:space="preserve"> dan juga </w:t>
+      </w:r>
+      <w:proofErr w:type="spellStart"/>
+      <w:r>
+        <w:rPr>
+          <w:lang w:val="en-US"/>
+        </w:rPr>
+        <w:t>kebalikannya</w:t>
+      </w:r>
+      <w:proofErr w:type="spellEnd"/>
     </w:p>
     <w:sectPr>
       <w:headerReference w:type="default" r:id="rId8"/>
@@ -1890,7 +4237,15 @@
         <w:sz w:val="18"/>
         <w:szCs w:val="18"/>
       </w:rPr>
-      <w:t>Basis Data (TIU3201)</w:t>
+      <w:t xml:space="preserve">Basis </w:t>
+    </w:r>
+    <w:r>
+      <w:rPr>
+        <w:color w:val="CCCCCC"/>
+        <w:sz w:val="18"/>
+        <w:szCs w:val="18"/>
+      </w:rPr>
+      <w:t>Data (TIU3201)</w:t>
     </w:r>
     <w:r>
       <w:rPr>

</xml_diff>